<commit_message>
Did some CT2 labs
</commit_message>
<xml_diff>
--- a/ct1/lab9/Report.docx
+++ b/ct1/lab9/Report.docx
@@ -628,7 +628,16 @@
     <w:p/>
     <w:p>
       <w:r>
-        <w:t>Substitute the given parameters:</w:t>
+        <w:t>By s</w:t>
+      </w:r>
+      <w:r>
+        <w:t>ubstitut</w:t>
+      </w:r>
+      <w:r>
+        <w:t>ing</w:t>
+      </w:r>
+      <w:r>
+        <w:t xml:space="preserve"> the given parameters:</w:t>
       </w:r>
     </w:p>
     <w:p>
@@ -1048,7 +1057,2470 @@
     <w:p>
       <w:pPr>
         <w:ind w:left="720"/>
+        <w:rPr>
+          <w:lang w:val="en-US"/>
+        </w:rPr>
       </w:pPr>
+      <w:r>
+        <w:rPr>
+          <w:lang w:val="en-US"/>
+        </w:rPr>
+        <w:t>The transfer function for k</w:t>
+      </w:r>
+      <w:r>
+        <w:rPr>
+          <w:vertAlign w:val="subscript"/>
+          <w:lang w:val="en-US"/>
+        </w:rPr>
+        <w:t>1</w:t>
+      </w:r>
+      <w:r>
+        <w:rPr>
+          <w:lang w:val="en-US"/>
+        </w:rPr>
+        <w:t xml:space="preserve"> = 5, k</w:t>
+      </w:r>
+      <w:r>
+        <w:rPr>
+          <w:vertAlign w:val="subscript"/>
+          <w:lang w:val="en-US"/>
+        </w:rPr>
+        <w:t>1</w:t>
+      </w:r>
+      <w:r>
+        <w:rPr>
+          <w:lang w:val="en-US"/>
+        </w:rPr>
+        <w:t xml:space="preserve"> = 20 becomes:</w:t>
+      </w:r>
+    </w:p>
+    <w:p>
+      <w:pPr>
+        <w:ind w:left="720"/>
+      </w:pPr>
+    </w:p>
+    <w:p>
+      <w:pPr>
+        <w:ind w:left="720"/>
+        <w:rPr>
+          <w:rFonts w:eastAsiaTheme="minorEastAsia"/>
+          <w:iCs/>
+        </w:rPr>
+      </w:pPr>
+      <m:oMathPara>
+        <m:oMath>
+          <m:r>
+            <w:rPr>
+              <w:rFonts w:ascii="Cambria Math" w:hAnsi="Cambria Math"/>
+            </w:rPr>
+            <m:t>G</m:t>
+          </m:r>
+          <m:d>
+            <m:dPr>
+              <m:ctrlPr>
+                <w:rPr>
+                  <w:rFonts w:ascii="Cambria Math" w:hAnsi="Cambria Math"/>
+                  <w:i/>
+                  <w:iCs/>
+                </w:rPr>
+              </m:ctrlPr>
+            </m:dPr>
+            <m:e>
+              <m:r>
+                <w:rPr>
+                  <w:rFonts w:ascii="Cambria Math" w:hAnsi="Cambria Math"/>
+                </w:rPr>
+                <m:t>s</m:t>
+              </m:r>
+            </m:e>
+          </m:d>
+          <m:r>
+            <w:rPr>
+              <w:rFonts w:ascii="Cambria Math" w:hAnsi="Cambria Math"/>
+            </w:rPr>
+            <m:t>H</m:t>
+          </m:r>
+          <m:d>
+            <m:dPr>
+              <m:ctrlPr>
+                <w:rPr>
+                  <w:rFonts w:ascii="Cambria Math" w:hAnsi="Cambria Math"/>
+                  <w:i/>
+                  <w:iCs/>
+                </w:rPr>
+              </m:ctrlPr>
+            </m:dPr>
+            <m:e>
+              <m:r>
+                <w:rPr>
+                  <w:rFonts w:ascii="Cambria Math" w:hAnsi="Cambria Math"/>
+                </w:rPr>
+                <m:t>s</m:t>
+              </m:r>
+            </m:e>
+          </m:d>
+          <m:r>
+            <w:rPr>
+              <w:rFonts w:ascii="Cambria Math" w:hAnsi="Cambria Math"/>
+            </w:rPr>
+            <m:t>=</m:t>
+          </m:r>
+          <m:f>
+            <m:fPr>
+              <m:ctrlPr>
+                <w:rPr>
+                  <w:rFonts w:ascii="Cambria Math" w:hAnsi="Cambria Math"/>
+                  <w:iCs/>
+                </w:rPr>
+              </m:ctrlPr>
+            </m:fPr>
+            <m:num>
+              <m:r>
+                <w:rPr>
+                  <w:rFonts w:ascii="Cambria Math" w:hAnsi="Cambria Math"/>
+                </w:rPr>
+                <m:t>10</m:t>
+              </m:r>
+              <m:ctrlPr>
+                <w:rPr>
+                  <w:rFonts w:ascii="Cambria Math" w:hAnsi="Cambria Math"/>
+                  <w:i/>
+                  <w:iCs/>
+                </w:rPr>
+              </m:ctrlPr>
+            </m:num>
+            <m:den>
+              <m:d>
+                <m:dPr>
+                  <m:ctrlPr>
+                    <w:rPr>
+                      <w:rFonts w:ascii="Cambria Math" w:hAnsi="Cambria Math"/>
+                      <w:i/>
+                      <w:iCs/>
+                    </w:rPr>
+                  </m:ctrlPr>
+                </m:dPr>
+                <m:e>
+                  <m:r>
+                    <w:rPr>
+                      <w:rFonts w:ascii="Cambria Math" w:hAnsi="Cambria Math"/>
+                    </w:rPr>
+                    <m:t>0.01s+1</m:t>
+                  </m:r>
+                </m:e>
+              </m:d>
+              <m:r>
+                <m:rPr>
+                  <m:sty m:val="p"/>
+                </m:rPr>
+                <w:rPr>
+                  <w:rFonts w:ascii="Cambria Math" w:hAnsi="Cambria Math"/>
+                </w:rPr>
+                <m:t>⋅</m:t>
+              </m:r>
+              <m:r>
+                <w:rPr>
+                  <w:rFonts w:ascii="Cambria Math" w:hAnsi="Cambria Math"/>
+                </w:rPr>
+                <m:t>s</m:t>
+              </m:r>
+              <m:r>
+                <m:rPr>
+                  <m:sty m:val="p"/>
+                </m:rPr>
+                <w:rPr>
+                  <w:rFonts w:ascii="Cambria Math" w:hAnsi="Cambria Math"/>
+                </w:rPr>
+                <m:t>⋅</m:t>
+              </m:r>
+              <m:d>
+                <m:dPr>
+                  <m:ctrlPr>
+                    <w:rPr>
+                      <w:rFonts w:ascii="Cambria Math" w:hAnsi="Cambria Math"/>
+                      <w:i/>
+                      <w:iCs/>
+                    </w:rPr>
+                  </m:ctrlPr>
+                </m:dPr>
+                <m:e>
+                  <m:r>
+                    <w:rPr>
+                      <w:rFonts w:ascii="Cambria Math" w:hAnsi="Cambria Math"/>
+                    </w:rPr>
+                    <m:t>0.0004</m:t>
+                  </m:r>
+                  <m:sSup>
+                    <m:sSupPr>
+                      <m:ctrlPr>
+                        <w:rPr>
+                          <w:rFonts w:ascii="Cambria Math" w:hAnsi="Cambria Math"/>
+                          <w:i/>
+                          <w:iCs/>
+                        </w:rPr>
+                      </m:ctrlPr>
+                    </m:sSupPr>
+                    <m:e>
+                      <m:r>
+                        <w:rPr>
+                          <w:rFonts w:ascii="Cambria Math" w:hAnsi="Cambria Math"/>
+                        </w:rPr>
+                        <m:t>s</m:t>
+                      </m:r>
+                    </m:e>
+                    <m:sup>
+                      <m:r>
+                        <w:rPr>
+                          <w:rFonts w:ascii="Cambria Math" w:hAnsi="Cambria Math"/>
+                        </w:rPr>
+                        <m:t>2</m:t>
+                      </m:r>
+                    </m:sup>
+                  </m:sSup>
+                  <m:r>
+                    <w:rPr>
+                      <w:rFonts w:ascii="Cambria Math" w:hAnsi="Cambria Math"/>
+                    </w:rPr>
+                    <m:t>+0.008s+1</m:t>
+                  </m:r>
+                </m:e>
+              </m:d>
+              <m:ctrlPr>
+                <w:rPr>
+                  <w:rFonts w:ascii="Cambria Math" w:hAnsi="Cambria Math"/>
+                  <w:i/>
+                  <w:iCs/>
+                </w:rPr>
+              </m:ctrlPr>
+            </m:den>
+          </m:f>
+          <m:r>
+            <m:rPr>
+              <m:sty m:val="p"/>
+            </m:rPr>
+            <w:rPr>
+              <w:rFonts w:ascii="Cambria Math" w:hAnsi="Cambria Math"/>
+            </w:rPr>
+            <m:t> </m:t>
+          </m:r>
+          <m:r>
+            <m:rPr>
+              <m:nor/>
+            </m:rPr>
+            <w:rPr>
+              <w:rFonts w:ascii="Cambria Math" w:hAnsi="Cambria Math"/>
+              <w:iCs/>
+            </w:rPr>
+            <m:t xml:space="preserve">(for </m:t>
+          </m:r>
+          <m:sSub>
+            <m:sSubPr>
+              <m:ctrlPr>
+                <w:rPr>
+                  <w:rFonts w:ascii="Cambria Math" w:hAnsi="Cambria Math"/>
+                  <w:i/>
+                  <w:iCs/>
+                </w:rPr>
+              </m:ctrlPr>
+            </m:sSubPr>
+            <m:e>
+              <m:r>
+                <w:rPr>
+                  <w:rFonts w:ascii="Cambria Math" w:hAnsi="Cambria Math"/>
+                </w:rPr>
+                <m:t>k</m:t>
+              </m:r>
+            </m:e>
+            <m:sub>
+              <m:r>
+                <w:rPr>
+                  <w:rFonts w:ascii="Cambria Math" w:hAnsi="Cambria Math"/>
+                </w:rPr>
+                <m:t>1</m:t>
+              </m:r>
+            </m:sub>
+          </m:sSub>
+          <m:r>
+            <w:rPr>
+              <w:rFonts w:ascii="Cambria Math" w:hAnsi="Cambria Math"/>
+            </w:rPr>
+            <m:t>=5</m:t>
+          </m:r>
+          <m:r>
+            <m:rPr>
+              <m:nor/>
+            </m:rPr>
+            <w:rPr>
+              <w:rFonts w:ascii="Cambria Math" w:hAnsi="Cambria Math"/>
+              <w:iCs/>
+            </w:rPr>
+            <m:t>)</m:t>
+          </m:r>
+          <m:r>
+            <w:rPr>
+              <w:rFonts w:ascii="Cambria Math" w:hAnsi="Cambria Math"/>
+            </w:rPr>
+            <m:t>.</m:t>
+          </m:r>
+        </m:oMath>
+      </m:oMathPara>
+    </w:p>
+    <w:p>
+      <w:pPr>
+        <w:ind w:left="720"/>
+      </w:pPr>
+    </w:p>
+    <w:p>
+      <w:pPr>
+        <w:ind w:left="720"/>
+      </w:pPr>
+    </w:p>
+    <w:p>
+      <w:pPr>
+        <w:ind w:left="720"/>
+      </w:pPr>
+      <m:oMathPara>
+        <m:oMath>
+          <m:r>
+            <w:rPr>
+              <w:rFonts w:ascii="Cambria Math" w:hAnsi="Cambria Math"/>
+            </w:rPr>
+            <m:t>G</m:t>
+          </m:r>
+          <m:d>
+            <m:dPr>
+              <m:ctrlPr>
+                <w:rPr>
+                  <w:rFonts w:ascii="Cambria Math" w:hAnsi="Cambria Math"/>
+                  <w:i/>
+                  <w:iCs/>
+                </w:rPr>
+              </m:ctrlPr>
+            </m:dPr>
+            <m:e>
+              <m:r>
+                <w:rPr>
+                  <w:rFonts w:ascii="Cambria Math" w:hAnsi="Cambria Math"/>
+                </w:rPr>
+                <m:t>s</m:t>
+              </m:r>
+            </m:e>
+          </m:d>
+          <m:r>
+            <w:rPr>
+              <w:rFonts w:ascii="Cambria Math" w:hAnsi="Cambria Math"/>
+            </w:rPr>
+            <m:t>H</m:t>
+          </m:r>
+          <m:d>
+            <m:dPr>
+              <m:ctrlPr>
+                <w:rPr>
+                  <w:rFonts w:ascii="Cambria Math" w:hAnsi="Cambria Math"/>
+                  <w:i/>
+                  <w:iCs/>
+                </w:rPr>
+              </m:ctrlPr>
+            </m:dPr>
+            <m:e>
+              <m:r>
+                <w:rPr>
+                  <w:rFonts w:ascii="Cambria Math" w:hAnsi="Cambria Math"/>
+                </w:rPr>
+                <m:t>s</m:t>
+              </m:r>
+            </m:e>
+          </m:d>
+          <m:r>
+            <w:rPr>
+              <w:rFonts w:ascii="Cambria Math" w:hAnsi="Cambria Math"/>
+            </w:rPr>
+            <m:t>=</m:t>
+          </m:r>
+          <m:f>
+            <m:fPr>
+              <m:ctrlPr>
+                <w:rPr>
+                  <w:rFonts w:ascii="Cambria Math" w:hAnsi="Cambria Math"/>
+                  <w:iCs/>
+                </w:rPr>
+              </m:ctrlPr>
+            </m:fPr>
+            <m:num>
+              <m:r>
+                <w:rPr>
+                  <w:rFonts w:ascii="Cambria Math" w:hAnsi="Cambria Math"/>
+                </w:rPr>
+                <m:t>40</m:t>
+              </m:r>
+              <m:ctrlPr>
+                <w:rPr>
+                  <w:rFonts w:ascii="Cambria Math" w:hAnsi="Cambria Math"/>
+                  <w:i/>
+                  <w:iCs/>
+                </w:rPr>
+              </m:ctrlPr>
+            </m:num>
+            <m:den>
+              <m:d>
+                <m:dPr>
+                  <m:ctrlPr>
+                    <w:rPr>
+                      <w:rFonts w:ascii="Cambria Math" w:hAnsi="Cambria Math"/>
+                      <w:i/>
+                      <w:iCs/>
+                    </w:rPr>
+                  </m:ctrlPr>
+                </m:dPr>
+                <m:e>
+                  <m:r>
+                    <w:rPr>
+                      <w:rFonts w:ascii="Cambria Math" w:hAnsi="Cambria Math"/>
+                    </w:rPr>
+                    <m:t>0.01s+1</m:t>
+                  </m:r>
+                </m:e>
+              </m:d>
+              <m:r>
+                <m:rPr>
+                  <m:sty m:val="p"/>
+                </m:rPr>
+                <w:rPr>
+                  <w:rFonts w:ascii="Cambria Math" w:hAnsi="Cambria Math"/>
+                </w:rPr>
+                <m:t>⋅</m:t>
+              </m:r>
+              <m:r>
+                <w:rPr>
+                  <w:rFonts w:ascii="Cambria Math" w:hAnsi="Cambria Math"/>
+                </w:rPr>
+                <m:t>s</m:t>
+              </m:r>
+              <m:r>
+                <m:rPr>
+                  <m:sty m:val="p"/>
+                </m:rPr>
+                <w:rPr>
+                  <w:rFonts w:ascii="Cambria Math" w:hAnsi="Cambria Math"/>
+                </w:rPr>
+                <m:t>⋅</m:t>
+              </m:r>
+              <m:d>
+                <m:dPr>
+                  <m:ctrlPr>
+                    <w:rPr>
+                      <w:rFonts w:ascii="Cambria Math" w:hAnsi="Cambria Math"/>
+                      <w:i/>
+                      <w:iCs/>
+                    </w:rPr>
+                  </m:ctrlPr>
+                </m:dPr>
+                <m:e>
+                  <m:r>
+                    <w:rPr>
+                      <w:rFonts w:ascii="Cambria Math" w:hAnsi="Cambria Math"/>
+                    </w:rPr>
+                    <m:t>0.0004</m:t>
+                  </m:r>
+                  <m:sSup>
+                    <m:sSupPr>
+                      <m:ctrlPr>
+                        <w:rPr>
+                          <w:rFonts w:ascii="Cambria Math" w:hAnsi="Cambria Math"/>
+                          <w:i/>
+                          <w:iCs/>
+                        </w:rPr>
+                      </m:ctrlPr>
+                    </m:sSupPr>
+                    <m:e>
+                      <m:r>
+                        <w:rPr>
+                          <w:rFonts w:ascii="Cambria Math" w:hAnsi="Cambria Math"/>
+                        </w:rPr>
+                        <m:t>s</m:t>
+                      </m:r>
+                    </m:e>
+                    <m:sup>
+                      <m:r>
+                        <w:rPr>
+                          <w:rFonts w:ascii="Cambria Math" w:hAnsi="Cambria Math"/>
+                        </w:rPr>
+                        <m:t>2</m:t>
+                      </m:r>
+                    </m:sup>
+                  </m:sSup>
+                  <m:r>
+                    <w:rPr>
+                      <w:rFonts w:ascii="Cambria Math" w:hAnsi="Cambria Math"/>
+                    </w:rPr>
+                    <m:t>+0.008s+1</m:t>
+                  </m:r>
+                </m:e>
+              </m:d>
+              <m:ctrlPr>
+                <w:rPr>
+                  <w:rFonts w:ascii="Cambria Math" w:hAnsi="Cambria Math"/>
+                  <w:i/>
+                  <w:iCs/>
+                </w:rPr>
+              </m:ctrlPr>
+            </m:den>
+          </m:f>
+          <m:r>
+            <m:rPr>
+              <m:sty m:val="p"/>
+            </m:rPr>
+            <w:rPr>
+              <w:rFonts w:ascii="Cambria Math" w:hAnsi="Cambria Math"/>
+            </w:rPr>
+            <m:t> </m:t>
+          </m:r>
+          <m:r>
+            <m:rPr>
+              <m:nor/>
+            </m:rPr>
+            <w:rPr>
+              <w:rFonts w:ascii="Cambria Math" w:hAnsi="Cambria Math"/>
+              <w:iCs/>
+            </w:rPr>
+            <m:t xml:space="preserve">(for </m:t>
+          </m:r>
+          <m:sSub>
+            <m:sSubPr>
+              <m:ctrlPr>
+                <w:rPr>
+                  <w:rFonts w:ascii="Cambria Math" w:hAnsi="Cambria Math"/>
+                  <w:i/>
+                  <w:iCs/>
+                </w:rPr>
+              </m:ctrlPr>
+            </m:sSubPr>
+            <m:e>
+              <m:r>
+                <w:rPr>
+                  <w:rFonts w:ascii="Cambria Math" w:hAnsi="Cambria Math"/>
+                </w:rPr>
+                <m:t>k</m:t>
+              </m:r>
+            </m:e>
+            <m:sub>
+              <m:r>
+                <w:rPr>
+                  <w:rFonts w:ascii="Cambria Math" w:hAnsi="Cambria Math"/>
+                </w:rPr>
+                <m:t>1</m:t>
+              </m:r>
+            </m:sub>
+          </m:sSub>
+          <m:r>
+            <w:rPr>
+              <w:rFonts w:ascii="Cambria Math" w:hAnsi="Cambria Math"/>
+            </w:rPr>
+            <m:t>=20</m:t>
+          </m:r>
+          <m:r>
+            <m:rPr>
+              <m:nor/>
+            </m:rPr>
+            <w:rPr>
+              <w:rFonts w:ascii="Cambria Math" w:hAnsi="Cambria Math"/>
+              <w:iCs/>
+            </w:rPr>
+            <m:t>)</m:t>
+          </m:r>
+          <m:r>
+            <w:rPr>
+              <w:rFonts w:ascii="Cambria Math" w:hAnsi="Cambria Math"/>
+            </w:rPr>
+            <m:t>.</m:t>
+          </m:r>
+        </m:oMath>
+      </m:oMathPara>
+    </w:p>
+    <w:p>
+      <w:pPr>
+        <w:ind w:left="720"/>
+      </w:pPr>
+    </w:p>
+    <w:p>
+      <w:pPr>
+        <w:ind w:left="720"/>
+      </w:pPr>
+    </w:p>
+    <w:p>
+      <w:pPr>
+        <w:ind w:left="720"/>
+      </w:pPr>
+      <w:r>
+        <w:t xml:space="preserve">Substitute </w:t>
+      </w:r>
+      <m:oMath>
+        <m:r>
+          <w:rPr>
+            <w:rFonts w:ascii="Cambria Math" w:hAnsi="Cambria Math"/>
+          </w:rPr>
+          <m:t>s = j</m:t>
+        </m:r>
+        <m:r>
+          <m:rPr>
+            <m:sty m:val="p"/>
+          </m:rPr>
+          <w:rPr>
+            <w:rFonts w:ascii="Cambria Math" w:hAnsi="Cambria Math"/>
+          </w:rPr>
+          <m:t>ω</m:t>
+        </m:r>
+      </m:oMath>
+      <w:r>
+        <w:t>:</w:t>
+      </w:r>
+    </w:p>
+    <w:p>
+      <w:pPr>
+        <w:ind w:left="720"/>
+      </w:pPr>
+    </w:p>
+    <w:p>
+      <w:pPr>
+        <w:ind w:left="720"/>
+      </w:pPr>
+      <m:oMathPara>
+        <m:oMath>
+          <m:r>
+            <w:rPr>
+              <w:rFonts w:ascii="Cambria Math" w:hAnsi="Cambria Math"/>
+            </w:rPr>
+            <m:t>G</m:t>
+          </m:r>
+          <m:d>
+            <m:dPr>
+              <m:ctrlPr>
+                <w:rPr>
+                  <w:rFonts w:ascii="Cambria Math" w:hAnsi="Cambria Math"/>
+                  <w:i/>
+                  <w:iCs/>
+                </w:rPr>
+              </m:ctrlPr>
+            </m:dPr>
+            <m:e>
+              <m:r>
+                <w:rPr>
+                  <w:rFonts w:ascii="Cambria Math" w:hAnsi="Cambria Math"/>
+                </w:rPr>
+                <m:t>j</m:t>
+              </m:r>
+              <m:r>
+                <m:rPr>
+                  <m:sty m:val="p"/>
+                </m:rPr>
+                <w:rPr>
+                  <w:rFonts w:ascii="Cambria Math" w:hAnsi="Cambria Math"/>
+                </w:rPr>
+                <m:t>ω</m:t>
+              </m:r>
+            </m:e>
+          </m:d>
+          <m:r>
+            <w:rPr>
+              <w:rFonts w:ascii="Cambria Math" w:hAnsi="Cambria Math"/>
+            </w:rPr>
+            <m:t>H</m:t>
+          </m:r>
+          <m:d>
+            <m:dPr>
+              <m:ctrlPr>
+                <w:rPr>
+                  <w:rFonts w:ascii="Cambria Math" w:hAnsi="Cambria Math"/>
+                  <w:i/>
+                  <w:iCs/>
+                </w:rPr>
+              </m:ctrlPr>
+            </m:dPr>
+            <m:e>
+              <m:r>
+                <w:rPr>
+                  <w:rFonts w:ascii="Cambria Math" w:hAnsi="Cambria Math"/>
+                </w:rPr>
+                <m:t>j</m:t>
+              </m:r>
+              <m:r>
+                <m:rPr>
+                  <m:sty m:val="p"/>
+                </m:rPr>
+                <w:rPr>
+                  <w:rFonts w:ascii="Cambria Math" w:hAnsi="Cambria Math"/>
+                </w:rPr>
+                <m:t>ω</m:t>
+              </m:r>
+            </m:e>
+          </m:d>
+          <m:r>
+            <w:rPr>
+              <w:rFonts w:ascii="Cambria Math" w:hAnsi="Cambria Math"/>
+            </w:rPr>
+            <m:t>=</m:t>
+          </m:r>
+          <m:f>
+            <m:fPr>
+              <m:ctrlPr>
+                <w:rPr>
+                  <w:rFonts w:ascii="Cambria Math" w:hAnsi="Cambria Math"/>
+                  <w:iCs/>
+                </w:rPr>
+              </m:ctrlPr>
+            </m:fPr>
+            <m:num>
+              <m:r>
+                <w:rPr>
+                  <w:rFonts w:ascii="Cambria Math" w:hAnsi="Cambria Math"/>
+                </w:rPr>
+                <m:t>2</m:t>
+              </m:r>
+              <m:sSub>
+                <m:sSubPr>
+                  <m:ctrlPr>
+                    <w:rPr>
+                      <w:rFonts w:ascii="Cambria Math" w:hAnsi="Cambria Math"/>
+                      <w:i/>
+                      <w:iCs/>
+                    </w:rPr>
+                  </m:ctrlPr>
+                </m:sSubPr>
+                <m:e>
+                  <m:r>
+                    <w:rPr>
+                      <w:rFonts w:ascii="Cambria Math" w:hAnsi="Cambria Math"/>
+                    </w:rPr>
+                    <m:t>k</m:t>
+                  </m:r>
+                </m:e>
+                <m:sub>
+                  <m:r>
+                    <w:rPr>
+                      <w:rFonts w:ascii="Cambria Math" w:hAnsi="Cambria Math"/>
+                    </w:rPr>
+                    <m:t>1</m:t>
+                  </m:r>
+                </m:sub>
+              </m:sSub>
+              <m:ctrlPr>
+                <w:rPr>
+                  <w:rFonts w:ascii="Cambria Math" w:hAnsi="Cambria Math"/>
+                  <w:i/>
+                  <w:iCs/>
+                </w:rPr>
+              </m:ctrlPr>
+            </m:num>
+            <m:den>
+              <m:d>
+                <m:dPr>
+                  <m:ctrlPr>
+                    <w:rPr>
+                      <w:rFonts w:ascii="Cambria Math" w:hAnsi="Cambria Math"/>
+                      <w:i/>
+                      <w:iCs/>
+                    </w:rPr>
+                  </m:ctrlPr>
+                </m:dPr>
+                <m:e>
+                  <m:r>
+                    <w:rPr>
+                      <w:rFonts w:ascii="Cambria Math" w:hAnsi="Cambria Math"/>
+                    </w:rPr>
+                    <m:t>0.01j</m:t>
+                  </m:r>
+                  <m:r>
+                    <m:rPr>
+                      <m:sty m:val="p"/>
+                    </m:rPr>
+                    <w:rPr>
+                      <w:rFonts w:ascii="Cambria Math" w:hAnsi="Cambria Math"/>
+                    </w:rPr>
+                    <m:t>ω</m:t>
+                  </m:r>
+                  <m:r>
+                    <w:rPr>
+                      <w:rFonts w:ascii="Cambria Math" w:hAnsi="Cambria Math"/>
+                    </w:rPr>
+                    <m:t>+1</m:t>
+                  </m:r>
+                </m:e>
+              </m:d>
+              <m:r>
+                <m:rPr>
+                  <m:sty m:val="p"/>
+                </m:rPr>
+                <w:rPr>
+                  <w:rFonts w:ascii="Cambria Math" w:hAnsi="Cambria Math"/>
+                </w:rPr>
+                <m:t>⋅</m:t>
+              </m:r>
+              <m:r>
+                <w:rPr>
+                  <w:rFonts w:ascii="Cambria Math" w:hAnsi="Cambria Math"/>
+                </w:rPr>
+                <m:t>j</m:t>
+              </m:r>
+              <m:r>
+                <m:rPr>
+                  <m:sty m:val="p"/>
+                </m:rPr>
+                <w:rPr>
+                  <w:rFonts w:ascii="Cambria Math" w:hAnsi="Cambria Math"/>
+                </w:rPr>
+                <m:t>ω⋅</m:t>
+              </m:r>
+              <m:d>
+                <m:dPr>
+                  <m:ctrlPr>
+                    <w:rPr>
+                      <w:rFonts w:ascii="Cambria Math" w:hAnsi="Cambria Math"/>
+                      <w:i/>
+                      <w:iCs/>
+                    </w:rPr>
+                  </m:ctrlPr>
+                </m:dPr>
+                <m:e>
+                  <m:r>
+                    <w:rPr>
+                      <w:rFonts w:ascii="Cambria Math" w:hAnsi="Cambria Math"/>
+                    </w:rPr>
+                    <m:t>0.0004</m:t>
+                  </m:r>
+                  <m:sSup>
+                    <m:sSupPr>
+                      <m:ctrlPr>
+                        <w:rPr>
+                          <w:rFonts w:ascii="Cambria Math" w:hAnsi="Cambria Math"/>
+                          <w:i/>
+                          <w:iCs/>
+                        </w:rPr>
+                      </m:ctrlPr>
+                    </m:sSupPr>
+                    <m:e>
+                      <m:d>
+                        <m:dPr>
+                          <m:ctrlPr>
+                            <w:rPr>
+                              <w:rFonts w:ascii="Cambria Math" w:hAnsi="Cambria Math"/>
+                              <w:i/>
+                              <w:iCs/>
+                            </w:rPr>
+                          </m:ctrlPr>
+                        </m:dPr>
+                        <m:e>
+                          <m:r>
+                            <w:rPr>
+                              <w:rFonts w:ascii="Cambria Math" w:hAnsi="Cambria Math"/>
+                            </w:rPr>
+                            <m:t>j</m:t>
+                          </m:r>
+                          <m:r>
+                            <m:rPr>
+                              <m:sty m:val="p"/>
+                            </m:rPr>
+                            <w:rPr>
+                              <w:rFonts w:ascii="Cambria Math" w:hAnsi="Cambria Math"/>
+                            </w:rPr>
+                            <m:t>ω</m:t>
+                          </m:r>
+                        </m:e>
+                      </m:d>
+                    </m:e>
+                    <m:sup>
+                      <m:r>
+                        <w:rPr>
+                          <w:rFonts w:ascii="Cambria Math" w:hAnsi="Cambria Math"/>
+                        </w:rPr>
+                        <m:t>2</m:t>
+                      </m:r>
+                    </m:sup>
+                  </m:sSup>
+                  <m:r>
+                    <w:rPr>
+                      <w:rFonts w:ascii="Cambria Math" w:hAnsi="Cambria Math"/>
+                    </w:rPr>
+                    <m:t>+0.008j</m:t>
+                  </m:r>
+                  <m:r>
+                    <m:rPr>
+                      <m:sty m:val="p"/>
+                    </m:rPr>
+                    <w:rPr>
+                      <w:rFonts w:ascii="Cambria Math" w:hAnsi="Cambria Math"/>
+                    </w:rPr>
+                    <m:t>ω</m:t>
+                  </m:r>
+                  <m:r>
+                    <w:rPr>
+                      <w:rFonts w:ascii="Cambria Math" w:hAnsi="Cambria Math"/>
+                    </w:rPr>
+                    <m:t>+1</m:t>
+                  </m:r>
+                </m:e>
+              </m:d>
+              <m:ctrlPr>
+                <w:rPr>
+                  <w:rFonts w:ascii="Cambria Math" w:hAnsi="Cambria Math"/>
+                  <w:i/>
+                  <w:iCs/>
+                </w:rPr>
+              </m:ctrlPr>
+            </m:den>
+          </m:f>
+          <m:r>
+            <w:rPr>
+              <w:rFonts w:ascii="Cambria Math" w:hAnsi="Cambria Math"/>
+            </w:rPr>
+            <m:t>.</m:t>
+          </m:r>
+        </m:oMath>
+      </m:oMathPara>
+    </w:p>
+    <w:p>
+      <w:pPr>
+        <w:ind w:left="720"/>
+      </w:pPr>
+    </w:p>
+    <w:p>
+      <w:pPr>
+        <w:ind w:left="720"/>
+      </w:pPr>
+      <w:r>
+        <w:t>After solving the equation we conclude that t</w:t>
+      </w:r>
+      <w:r>
+        <w:t>he system’s stability depends on k_1. For k_1 \leq 5, it is stable. For k_1 &gt; 20, it is unstable. The exact threshold for marginal stability (k_1) lies between these values.</w:t>
+      </w:r>
+    </w:p>
+    <w:p/>
+    <w:p>
+      <w:r>
+        <w:rPr>
+          <w:b/>
+          <w:bCs/>
+        </w:rPr>
+        <w:t>Part (b): Marginal stability</w:t>
+      </w:r>
+    </w:p>
+    <w:p>
+      <w:pPr>
+        <w:rPr>
+          <w:lang w:val="en-US"/>
+        </w:rPr>
+      </w:pPr>
+    </w:p>
+    <w:p>
+      <w:r>
+        <w:t xml:space="preserve">To find the </w:t>
+      </w:r>
+      <w:r>
+        <w:rPr>
+          <w:b/>
+          <w:bCs/>
+        </w:rPr>
+        <w:t>marginal stability</w:t>
+      </w:r>
+      <w:r>
+        <w:t xml:space="preserve"> condition in part (b), we solve for the critical gain k</w:t>
+      </w:r>
+      <w:r>
+        <w:rPr>
+          <w:vertAlign w:val="subscript"/>
+        </w:rPr>
+        <w:t>1</w:t>
+      </w:r>
+      <w:r>
+        <w:t xml:space="preserve"> when the magnitude of the open-loop transfer function equals 1, i.e., </w:t>
+      </w:r>
+      <m:oMath>
+        <m:d>
+          <m:dPr>
+            <m:begChr m:val="|"/>
+            <m:endChr m:val="|"/>
+            <m:ctrlPr>
+              <w:rPr>
+                <w:rFonts w:ascii="Cambria Math" w:hAnsi="Cambria Math"/>
+                <w:i/>
+              </w:rPr>
+            </m:ctrlPr>
+          </m:dPr>
+          <m:e>
+            <m:r>
+              <w:rPr>
+                <w:rFonts w:ascii="Cambria Math" w:hAnsi="Cambria Math"/>
+              </w:rPr>
+              <m:t>G</m:t>
+            </m:r>
+            <m:d>
+              <m:dPr>
+                <m:ctrlPr>
+                  <w:rPr>
+                    <w:rFonts w:ascii="Cambria Math" w:hAnsi="Cambria Math"/>
+                    <w:i/>
+                  </w:rPr>
+                </m:ctrlPr>
+              </m:dPr>
+              <m:e>
+                <m:r>
+                  <w:rPr>
+                    <w:rFonts w:ascii="Cambria Math" w:hAnsi="Cambria Math"/>
+                  </w:rPr>
+                  <m:t>j</m:t>
+                </m:r>
+                <m:r>
+                  <m:rPr>
+                    <m:sty m:val="p"/>
+                  </m:rPr>
+                  <w:rPr>
+                    <w:rFonts w:ascii="Cambria Math" w:hAnsi="Cambria Math"/>
+                  </w:rPr>
+                  <m:t>ω</m:t>
+                </m:r>
+              </m:e>
+            </m:d>
+            <m:r>
+              <w:rPr>
+                <w:rFonts w:ascii="Cambria Math" w:hAnsi="Cambria Math"/>
+              </w:rPr>
+              <m:t>H</m:t>
+            </m:r>
+            <m:d>
+              <m:dPr>
+                <m:ctrlPr>
+                  <w:rPr>
+                    <w:rFonts w:ascii="Cambria Math" w:hAnsi="Cambria Math"/>
+                    <w:i/>
+                  </w:rPr>
+                </m:ctrlPr>
+              </m:dPr>
+              <m:e>
+                <m:r>
+                  <w:rPr>
+                    <w:rFonts w:ascii="Cambria Math" w:hAnsi="Cambria Math"/>
+                  </w:rPr>
+                  <m:t>j</m:t>
+                </m:r>
+                <m:r>
+                  <m:rPr>
+                    <m:sty m:val="p"/>
+                  </m:rPr>
+                  <w:rPr>
+                    <w:rFonts w:ascii="Cambria Math" w:hAnsi="Cambria Math"/>
+                  </w:rPr>
+                  <m:t>ω</m:t>
+                </m:r>
+              </m:e>
+            </m:d>
+          </m:e>
+        </m:d>
+        <m:r>
+          <w:rPr>
+            <w:rFonts w:ascii="Cambria Math" w:hAnsi="Cambria Math"/>
+          </w:rPr>
+          <m:t>=1</m:t>
+        </m:r>
+      </m:oMath>
+      <w:r>
+        <w:t>.</w:t>
+      </w:r>
+    </w:p>
+    <w:p>
+      <w:pPr>
+        <w:rPr>
+          <w:lang w:val="en-US"/>
+        </w:rPr>
+      </w:pPr>
+    </w:p>
+    <w:p>
+      <w:r>
+        <w:rPr>
+          <w:b/>
+          <w:bCs/>
+        </w:rPr>
+        <w:t>Transfer Function:</w:t>
+      </w:r>
+    </w:p>
+    <w:p/>
+    <w:p/>
+    <w:p>
+      <m:oMath>
+        <m:r>
+          <w:rPr>
+            <w:rFonts w:ascii="Cambria Math" w:hAnsi="Cambria Math"/>
+          </w:rPr>
+          <m:t>G</m:t>
+        </m:r>
+        <m:d>
+          <m:dPr>
+            <m:ctrlPr>
+              <w:rPr>
+                <w:rFonts w:ascii="Cambria Math" w:hAnsi="Cambria Math"/>
+                <w:i/>
+              </w:rPr>
+            </m:ctrlPr>
+          </m:dPr>
+          <m:e>
+            <m:r>
+              <w:rPr>
+                <w:rFonts w:ascii="Cambria Math" w:hAnsi="Cambria Math"/>
+              </w:rPr>
+              <m:t>j</m:t>
+            </m:r>
+            <m:r>
+              <m:rPr>
+                <m:sty m:val="p"/>
+              </m:rPr>
+              <w:rPr>
+                <w:rFonts w:ascii="Cambria Math" w:hAnsi="Cambria Math"/>
+              </w:rPr>
+              <m:t>ω</m:t>
+            </m:r>
+          </m:e>
+        </m:d>
+        <m:r>
+          <w:rPr>
+            <w:rFonts w:ascii="Cambria Math" w:hAnsi="Cambria Math"/>
+          </w:rPr>
+          <m:t>H</m:t>
+        </m:r>
+        <m:d>
+          <m:dPr>
+            <m:ctrlPr>
+              <w:rPr>
+                <w:rFonts w:ascii="Cambria Math" w:hAnsi="Cambria Math"/>
+                <w:i/>
+              </w:rPr>
+            </m:ctrlPr>
+          </m:dPr>
+          <m:e>
+            <m:r>
+              <w:rPr>
+                <w:rFonts w:ascii="Cambria Math" w:hAnsi="Cambria Math"/>
+              </w:rPr>
+              <m:t>j</m:t>
+            </m:r>
+            <m:r>
+              <m:rPr>
+                <m:sty m:val="p"/>
+              </m:rPr>
+              <w:rPr>
+                <w:rFonts w:ascii="Cambria Math" w:hAnsi="Cambria Math"/>
+              </w:rPr>
+              <m:t>ω</m:t>
+            </m:r>
+          </m:e>
+        </m:d>
+        <m:r>
+          <w:rPr>
+            <w:rFonts w:ascii="Cambria Math" w:hAnsi="Cambria Math"/>
+          </w:rPr>
+          <m:t>=</m:t>
+        </m:r>
+        <m:f>
+          <m:fPr>
+            <m:ctrlPr>
+              <w:rPr>
+                <w:rFonts w:ascii="Cambria Math" w:hAnsi="Cambria Math"/>
+              </w:rPr>
+            </m:ctrlPr>
+          </m:fPr>
+          <m:num>
+            <m:r>
+              <w:rPr>
+                <w:rFonts w:ascii="Cambria Math" w:hAnsi="Cambria Math"/>
+              </w:rPr>
+              <m:t>2</m:t>
+            </m:r>
+            <m:sSub>
+              <m:sSubPr>
+                <m:ctrlPr>
+                  <w:rPr>
+                    <w:rFonts w:ascii="Cambria Math" w:hAnsi="Cambria Math"/>
+                    <w:i/>
+                  </w:rPr>
+                </m:ctrlPr>
+              </m:sSubPr>
+              <m:e>
+                <m:r>
+                  <w:rPr>
+                    <w:rFonts w:ascii="Cambria Math" w:hAnsi="Cambria Math"/>
+                  </w:rPr>
+                  <m:t>k</m:t>
+                </m:r>
+              </m:e>
+              <m:sub>
+                <m:r>
+                  <w:rPr>
+                    <w:rFonts w:ascii="Cambria Math" w:hAnsi="Cambria Math"/>
+                  </w:rPr>
+                  <m:t>1</m:t>
+                </m:r>
+              </m:sub>
+            </m:sSub>
+            <m:ctrlPr>
+              <w:rPr>
+                <w:rFonts w:ascii="Cambria Math" w:hAnsi="Cambria Math"/>
+                <w:i/>
+              </w:rPr>
+            </m:ctrlPr>
+          </m:num>
+          <m:den>
+            <m:d>
+              <m:dPr>
+                <m:ctrlPr>
+                  <w:rPr>
+                    <w:rFonts w:ascii="Cambria Math" w:hAnsi="Cambria Math"/>
+                    <w:i/>
+                  </w:rPr>
+                </m:ctrlPr>
+              </m:dPr>
+              <m:e>
+                <m:r>
+                  <w:rPr>
+                    <w:rFonts w:ascii="Cambria Math" w:hAnsi="Cambria Math"/>
+                  </w:rPr>
+                  <m:t>0.01j</m:t>
+                </m:r>
+                <m:r>
+                  <m:rPr>
+                    <m:sty m:val="p"/>
+                  </m:rPr>
+                  <w:rPr>
+                    <w:rFonts w:ascii="Cambria Math" w:hAnsi="Cambria Math"/>
+                  </w:rPr>
+                  <m:t>ω</m:t>
+                </m:r>
+                <m:r>
+                  <w:rPr>
+                    <w:rFonts w:ascii="Cambria Math" w:hAnsi="Cambria Math"/>
+                  </w:rPr>
+                  <m:t>+1</m:t>
+                </m:r>
+              </m:e>
+            </m:d>
+            <m:r>
+              <m:rPr>
+                <m:sty m:val="p"/>
+              </m:rPr>
+              <w:rPr>
+                <w:rFonts w:ascii="Cambria Math" w:hAnsi="Cambria Math"/>
+              </w:rPr>
+              <m:t>⋅</m:t>
+            </m:r>
+            <m:r>
+              <w:rPr>
+                <w:rFonts w:ascii="Cambria Math" w:hAnsi="Cambria Math"/>
+              </w:rPr>
+              <m:t>j</m:t>
+            </m:r>
+            <m:r>
+              <m:rPr>
+                <m:sty m:val="p"/>
+              </m:rPr>
+              <w:rPr>
+                <w:rFonts w:ascii="Cambria Math" w:hAnsi="Cambria Math"/>
+              </w:rPr>
+              <m:t>ω⋅</m:t>
+            </m:r>
+            <m:d>
+              <m:dPr>
+                <m:ctrlPr>
+                  <w:rPr>
+                    <w:rFonts w:ascii="Cambria Math" w:hAnsi="Cambria Math"/>
+                    <w:i/>
+                  </w:rPr>
+                </m:ctrlPr>
+              </m:dPr>
+              <m:e>
+                <m:r>
+                  <w:rPr>
+                    <w:rFonts w:ascii="Cambria Math" w:hAnsi="Cambria Math"/>
+                  </w:rPr>
+                  <m:t>0.0004</m:t>
+                </m:r>
+                <m:sSup>
+                  <m:sSupPr>
+                    <m:ctrlPr>
+                      <w:rPr>
+                        <w:rFonts w:ascii="Cambria Math" w:hAnsi="Cambria Math"/>
+                        <w:i/>
+                      </w:rPr>
+                    </m:ctrlPr>
+                  </m:sSupPr>
+                  <m:e>
+                    <m:d>
+                      <m:dPr>
+                        <m:ctrlPr>
+                          <w:rPr>
+                            <w:rFonts w:ascii="Cambria Math" w:hAnsi="Cambria Math"/>
+                            <w:i/>
+                          </w:rPr>
+                        </m:ctrlPr>
+                      </m:dPr>
+                      <m:e>
+                        <m:r>
+                          <w:rPr>
+                            <w:rFonts w:ascii="Cambria Math" w:hAnsi="Cambria Math"/>
+                          </w:rPr>
+                          <m:t>j</m:t>
+                        </m:r>
+                        <m:r>
+                          <m:rPr>
+                            <m:sty m:val="p"/>
+                          </m:rPr>
+                          <w:rPr>
+                            <w:rFonts w:ascii="Cambria Math" w:hAnsi="Cambria Math"/>
+                          </w:rPr>
+                          <m:t>ω</m:t>
+                        </m:r>
+                      </m:e>
+                    </m:d>
+                  </m:e>
+                  <m:sup>
+                    <m:r>
+                      <w:rPr>
+                        <w:rFonts w:ascii="Cambria Math" w:hAnsi="Cambria Math"/>
+                      </w:rPr>
+                      <m:t>2</m:t>
+                    </m:r>
+                  </m:sup>
+                </m:sSup>
+                <m:r>
+                  <w:rPr>
+                    <w:rFonts w:ascii="Cambria Math" w:hAnsi="Cambria Math"/>
+                  </w:rPr>
+                  <m:t>+0.008j</m:t>
+                </m:r>
+                <m:r>
+                  <m:rPr>
+                    <m:sty m:val="p"/>
+                  </m:rPr>
+                  <w:rPr>
+                    <w:rFonts w:ascii="Cambria Math" w:hAnsi="Cambria Math"/>
+                  </w:rPr>
+                  <m:t>ω</m:t>
+                </m:r>
+                <m:r>
+                  <w:rPr>
+                    <w:rFonts w:ascii="Cambria Math" w:hAnsi="Cambria Math"/>
+                  </w:rPr>
+                  <m:t>+1</m:t>
+                </m:r>
+              </m:e>
+            </m:d>
+            <m:ctrlPr>
+              <w:rPr>
+                <w:rFonts w:ascii="Cambria Math" w:hAnsi="Cambria Math"/>
+                <w:i/>
+              </w:rPr>
+            </m:ctrlPr>
+          </m:den>
+        </m:f>
+      </m:oMath>
+      <w:r>
+        <w:t>.</w:t>
+      </w:r>
+    </w:p>
+    <w:p/>
+    <w:p/>
+    <w:p>
+      <w:r>
+        <w:t>The magnitude of the denominator is:</w:t>
+      </w:r>
+    </w:p>
+    <w:p/>
+    <w:p>
+      <m:oMath>
+        <m:d>
+          <m:dPr>
+            <m:begChr m:val="|"/>
+            <m:endChr m:val="|"/>
+            <m:ctrlPr>
+              <w:rPr>
+                <w:rFonts w:ascii="Cambria Math" w:hAnsi="Cambria Math"/>
+                <w:i/>
+              </w:rPr>
+            </m:ctrlPr>
+          </m:dPr>
+          <m:e>
+            <m:r>
+              <w:rPr>
+                <w:rFonts w:ascii="Cambria Math" w:hAnsi="Cambria Math"/>
+              </w:rPr>
+              <m:t>D</m:t>
+            </m:r>
+            <m:d>
+              <m:dPr>
+                <m:ctrlPr>
+                  <w:rPr>
+                    <w:rFonts w:ascii="Cambria Math" w:hAnsi="Cambria Math"/>
+                    <w:i/>
+                  </w:rPr>
+                </m:ctrlPr>
+              </m:dPr>
+              <m:e>
+                <m:r>
+                  <w:rPr>
+                    <w:rFonts w:ascii="Cambria Math" w:hAnsi="Cambria Math"/>
+                  </w:rPr>
+                  <m:t>j</m:t>
+                </m:r>
+                <m:r>
+                  <m:rPr>
+                    <m:sty m:val="p"/>
+                  </m:rPr>
+                  <w:rPr>
+                    <w:rFonts w:ascii="Cambria Math" w:hAnsi="Cambria Math"/>
+                  </w:rPr>
+                  <m:t>ω</m:t>
+                </m:r>
+              </m:e>
+            </m:d>
+          </m:e>
+        </m:d>
+        <m:r>
+          <w:rPr>
+            <w:rFonts w:ascii="Cambria Math" w:hAnsi="Cambria Math"/>
+          </w:rPr>
+          <m:t>=</m:t>
+        </m:r>
+        <m:r>
+          <m:rPr>
+            <m:sty m:val="p"/>
+          </m:rPr>
+          <w:rPr>
+            <w:rFonts w:ascii="Cambria Math" w:hAnsi="Cambria Math"/>
+          </w:rPr>
+          <m:t>ω⋅</m:t>
+        </m:r>
+        <m:rad>
+          <m:radPr>
+            <m:degHide m:val="1"/>
+            <m:ctrlPr>
+              <w:rPr>
+                <w:rFonts w:ascii="Cambria Math" w:hAnsi="Cambria Math"/>
+              </w:rPr>
+            </m:ctrlPr>
+          </m:radPr>
+          <m:deg>
+            <m:ctrlPr>
+              <w:rPr>
+                <w:rFonts w:ascii="Cambria Math" w:hAnsi="Cambria Math"/>
+                <w:i/>
+              </w:rPr>
+            </m:ctrlPr>
+          </m:deg>
+          <m:e>
+            <m:sSup>
+              <m:sSupPr>
+                <m:ctrlPr>
+                  <w:rPr>
+                    <w:rFonts w:ascii="Cambria Math" w:hAnsi="Cambria Math"/>
+                    <w:i/>
+                  </w:rPr>
+                </m:ctrlPr>
+              </m:sSupPr>
+              <m:e>
+                <m:d>
+                  <m:dPr>
+                    <m:ctrlPr>
+                      <w:rPr>
+                        <w:rFonts w:ascii="Cambria Math" w:hAnsi="Cambria Math"/>
+                        <w:i/>
+                      </w:rPr>
+                    </m:ctrlPr>
+                  </m:dPr>
+                  <m:e>
+                    <m:r>
+                      <w:rPr>
+                        <w:rFonts w:ascii="Cambria Math" w:hAnsi="Cambria Math"/>
+                      </w:rPr>
+                      <m:t>0.01</m:t>
+                    </m:r>
+                    <m:r>
+                      <m:rPr>
+                        <m:sty m:val="p"/>
+                      </m:rPr>
+                      <w:rPr>
+                        <w:rFonts w:ascii="Cambria Math" w:hAnsi="Cambria Math"/>
+                      </w:rPr>
+                      <m:t>ω</m:t>
+                    </m:r>
+                  </m:e>
+                </m:d>
+              </m:e>
+              <m:sup>
+                <m:r>
+                  <w:rPr>
+                    <w:rFonts w:ascii="Cambria Math" w:hAnsi="Cambria Math"/>
+                  </w:rPr>
+                  <m:t>2</m:t>
+                </m:r>
+              </m:sup>
+            </m:sSup>
+            <m:r>
+              <w:rPr>
+                <w:rFonts w:ascii="Cambria Math" w:hAnsi="Cambria Math"/>
+              </w:rPr>
+              <m:t>+1</m:t>
+            </m:r>
+          </m:e>
+        </m:rad>
+        <m:r>
+          <m:rPr>
+            <m:sty m:val="p"/>
+          </m:rPr>
+          <w:rPr>
+            <w:rFonts w:ascii="Cambria Math" w:hAnsi="Cambria Math"/>
+          </w:rPr>
+          <m:t>⋅</m:t>
+        </m:r>
+        <m:rad>
+          <m:radPr>
+            <m:degHide m:val="1"/>
+            <m:ctrlPr>
+              <w:rPr>
+                <w:rFonts w:ascii="Cambria Math" w:hAnsi="Cambria Math"/>
+              </w:rPr>
+            </m:ctrlPr>
+          </m:radPr>
+          <m:deg>
+            <m:ctrlPr>
+              <w:rPr>
+                <w:rFonts w:ascii="Cambria Math" w:hAnsi="Cambria Math"/>
+                <w:i/>
+              </w:rPr>
+            </m:ctrlPr>
+          </m:deg>
+          <m:e>
+            <m:sSup>
+              <m:sSupPr>
+                <m:ctrlPr>
+                  <w:rPr>
+                    <w:rFonts w:ascii="Cambria Math" w:hAnsi="Cambria Math"/>
+                    <w:i/>
+                  </w:rPr>
+                </m:ctrlPr>
+              </m:sSupPr>
+              <m:e>
+                <m:d>
+                  <m:dPr>
+                    <m:ctrlPr>
+                      <w:rPr>
+                        <w:rFonts w:ascii="Cambria Math" w:hAnsi="Cambria Math"/>
+                        <w:i/>
+                      </w:rPr>
+                    </m:ctrlPr>
+                  </m:dPr>
+                  <m:e>
+                    <m:r>
+                      <w:rPr>
+                        <w:rFonts w:ascii="Cambria Math" w:hAnsi="Cambria Math"/>
+                      </w:rPr>
+                      <m:t>0.0004</m:t>
+                    </m:r>
+                    <m:sSup>
+                      <m:sSupPr>
+                        <m:ctrlPr>
+                          <w:rPr>
+                            <w:rFonts w:ascii="Cambria Math" w:hAnsi="Cambria Math"/>
+                            <w:i/>
+                          </w:rPr>
+                        </m:ctrlPr>
+                      </m:sSupPr>
+                      <m:e>
+                        <m:r>
+                          <m:rPr>
+                            <m:sty m:val="p"/>
+                          </m:rPr>
+                          <w:rPr>
+                            <w:rFonts w:ascii="Cambria Math" w:hAnsi="Cambria Math"/>
+                          </w:rPr>
+                          <m:t>ω</m:t>
+                        </m:r>
+                        <m:ctrlPr>
+                          <w:rPr>
+                            <w:rFonts w:ascii="Cambria Math" w:hAnsi="Cambria Math"/>
+                          </w:rPr>
+                        </m:ctrlPr>
+                      </m:e>
+                      <m:sup>
+                        <m:r>
+                          <w:rPr>
+                            <w:rFonts w:ascii="Cambria Math" w:hAnsi="Cambria Math"/>
+                          </w:rPr>
+                          <m:t>2</m:t>
+                        </m:r>
+                      </m:sup>
+                    </m:sSup>
+                    <m:r>
+                      <w:rPr>
+                        <w:rFonts w:ascii="Cambria Math" w:hAnsi="Cambria Math"/>
+                      </w:rPr>
+                      <m:t>-1</m:t>
+                    </m:r>
+                  </m:e>
+                </m:d>
+              </m:e>
+              <m:sup>
+                <m:r>
+                  <w:rPr>
+                    <w:rFonts w:ascii="Cambria Math" w:hAnsi="Cambria Math"/>
+                  </w:rPr>
+                  <m:t>2</m:t>
+                </m:r>
+              </m:sup>
+            </m:sSup>
+            <m:r>
+              <w:rPr>
+                <w:rFonts w:ascii="Cambria Math" w:hAnsi="Cambria Math"/>
+              </w:rPr>
+              <m:t>+</m:t>
+            </m:r>
+            <m:sSup>
+              <m:sSupPr>
+                <m:ctrlPr>
+                  <w:rPr>
+                    <w:rFonts w:ascii="Cambria Math" w:hAnsi="Cambria Math"/>
+                    <w:i/>
+                  </w:rPr>
+                </m:ctrlPr>
+              </m:sSupPr>
+              <m:e>
+                <m:d>
+                  <m:dPr>
+                    <m:ctrlPr>
+                      <w:rPr>
+                        <w:rFonts w:ascii="Cambria Math" w:hAnsi="Cambria Math"/>
+                        <w:i/>
+                      </w:rPr>
+                    </m:ctrlPr>
+                  </m:dPr>
+                  <m:e>
+                    <m:r>
+                      <w:rPr>
+                        <w:rFonts w:ascii="Cambria Math" w:hAnsi="Cambria Math"/>
+                      </w:rPr>
+                      <m:t>0.008</m:t>
+                    </m:r>
+                    <m:r>
+                      <m:rPr>
+                        <m:sty m:val="p"/>
+                      </m:rPr>
+                      <w:rPr>
+                        <w:rFonts w:ascii="Cambria Math" w:hAnsi="Cambria Math"/>
+                      </w:rPr>
+                      <m:t>ω</m:t>
+                    </m:r>
+                  </m:e>
+                </m:d>
+              </m:e>
+              <m:sup>
+                <m:r>
+                  <w:rPr>
+                    <w:rFonts w:ascii="Cambria Math" w:hAnsi="Cambria Math"/>
+                  </w:rPr>
+                  <m:t>2</m:t>
+                </m:r>
+              </m:sup>
+            </m:sSup>
+          </m:e>
+        </m:rad>
+      </m:oMath>
+      <w:r>
+        <w:t>.</w:t>
+      </w:r>
+    </w:p>
+    <w:p/>
+    <w:p/>
+    <w:p>
+      <w:r>
+        <w:t>For marginal stability:</w:t>
+      </w:r>
+    </w:p>
+    <w:p/>
+    <w:p>
+      <m:oMath>
+        <m:d>
+          <m:dPr>
+            <m:begChr m:val="|"/>
+            <m:endChr m:val="|"/>
+            <m:ctrlPr>
+              <w:rPr>
+                <w:rFonts w:ascii="Cambria Math" w:hAnsi="Cambria Math"/>
+                <w:i/>
+              </w:rPr>
+            </m:ctrlPr>
+          </m:dPr>
+          <m:e>
+            <m:r>
+              <w:rPr>
+                <w:rFonts w:ascii="Cambria Math" w:hAnsi="Cambria Math"/>
+              </w:rPr>
+              <m:t>G</m:t>
+            </m:r>
+            <m:d>
+              <m:dPr>
+                <m:ctrlPr>
+                  <w:rPr>
+                    <w:rFonts w:ascii="Cambria Math" w:hAnsi="Cambria Math"/>
+                    <w:i/>
+                  </w:rPr>
+                </m:ctrlPr>
+              </m:dPr>
+              <m:e>
+                <m:r>
+                  <w:rPr>
+                    <w:rFonts w:ascii="Cambria Math" w:hAnsi="Cambria Math"/>
+                  </w:rPr>
+                  <m:t>j</m:t>
+                </m:r>
+                <m:r>
+                  <m:rPr>
+                    <m:sty m:val="p"/>
+                  </m:rPr>
+                  <w:rPr>
+                    <w:rFonts w:ascii="Cambria Math" w:hAnsi="Cambria Math"/>
+                  </w:rPr>
+                  <m:t>ω</m:t>
+                </m:r>
+              </m:e>
+            </m:d>
+            <m:r>
+              <w:rPr>
+                <w:rFonts w:ascii="Cambria Math" w:hAnsi="Cambria Math"/>
+              </w:rPr>
+              <m:t>H</m:t>
+            </m:r>
+            <m:d>
+              <m:dPr>
+                <m:ctrlPr>
+                  <w:rPr>
+                    <w:rFonts w:ascii="Cambria Math" w:hAnsi="Cambria Math"/>
+                    <w:i/>
+                  </w:rPr>
+                </m:ctrlPr>
+              </m:dPr>
+              <m:e>
+                <m:r>
+                  <w:rPr>
+                    <w:rFonts w:ascii="Cambria Math" w:hAnsi="Cambria Math"/>
+                  </w:rPr>
+                  <m:t>j</m:t>
+                </m:r>
+                <m:r>
+                  <m:rPr>
+                    <m:sty m:val="p"/>
+                  </m:rPr>
+                  <w:rPr>
+                    <w:rFonts w:ascii="Cambria Math" w:hAnsi="Cambria Math"/>
+                  </w:rPr>
+                  <m:t>ω</m:t>
+                </m:r>
+              </m:e>
+            </m:d>
+          </m:e>
+        </m:d>
+        <m:r>
+          <w:rPr>
+            <w:rFonts w:ascii="Cambria Math" w:hAnsi="Cambria Math"/>
+          </w:rPr>
+          <m:t>=</m:t>
+        </m:r>
+        <m:f>
+          <m:fPr>
+            <m:ctrlPr>
+              <w:rPr>
+                <w:rFonts w:ascii="Cambria Math" w:hAnsi="Cambria Math"/>
+              </w:rPr>
+            </m:ctrlPr>
+          </m:fPr>
+          <m:num>
+            <m:r>
+              <w:rPr>
+                <w:rFonts w:ascii="Cambria Math" w:hAnsi="Cambria Math"/>
+              </w:rPr>
+              <m:t>2</m:t>
+            </m:r>
+            <m:sSub>
+              <m:sSubPr>
+                <m:ctrlPr>
+                  <w:rPr>
+                    <w:rFonts w:ascii="Cambria Math" w:hAnsi="Cambria Math"/>
+                    <w:i/>
+                  </w:rPr>
+                </m:ctrlPr>
+              </m:sSubPr>
+              <m:e>
+                <m:r>
+                  <w:rPr>
+                    <w:rFonts w:ascii="Cambria Math" w:hAnsi="Cambria Math"/>
+                  </w:rPr>
+                  <m:t>k</m:t>
+                </m:r>
+              </m:e>
+              <m:sub>
+                <m:r>
+                  <w:rPr>
+                    <w:rFonts w:ascii="Cambria Math" w:hAnsi="Cambria Math"/>
+                  </w:rPr>
+                  <m:t>1</m:t>
+                </m:r>
+              </m:sub>
+            </m:sSub>
+            <m:ctrlPr>
+              <w:rPr>
+                <w:rFonts w:ascii="Cambria Math" w:hAnsi="Cambria Math"/>
+                <w:i/>
+              </w:rPr>
+            </m:ctrlPr>
+          </m:num>
+          <m:den>
+            <m:d>
+              <m:dPr>
+                <m:begChr m:val="|"/>
+                <m:endChr m:val="|"/>
+                <m:ctrlPr>
+                  <w:rPr>
+                    <w:rFonts w:ascii="Cambria Math" w:hAnsi="Cambria Math"/>
+                    <w:i/>
+                  </w:rPr>
+                </m:ctrlPr>
+              </m:dPr>
+              <m:e>
+                <m:r>
+                  <w:rPr>
+                    <w:rFonts w:ascii="Cambria Math" w:hAnsi="Cambria Math"/>
+                  </w:rPr>
+                  <m:t>D</m:t>
+                </m:r>
+                <m:d>
+                  <m:dPr>
+                    <m:ctrlPr>
+                      <w:rPr>
+                        <w:rFonts w:ascii="Cambria Math" w:hAnsi="Cambria Math"/>
+                        <w:i/>
+                      </w:rPr>
+                    </m:ctrlPr>
+                  </m:dPr>
+                  <m:e>
+                    <m:r>
+                      <w:rPr>
+                        <w:rFonts w:ascii="Cambria Math" w:hAnsi="Cambria Math"/>
+                      </w:rPr>
+                      <m:t>j</m:t>
+                    </m:r>
+                    <m:r>
+                      <m:rPr>
+                        <m:sty m:val="p"/>
+                      </m:rPr>
+                      <w:rPr>
+                        <w:rFonts w:ascii="Cambria Math" w:hAnsi="Cambria Math"/>
+                      </w:rPr>
+                      <m:t>ω</m:t>
+                    </m:r>
+                  </m:e>
+                </m:d>
+              </m:e>
+            </m:d>
+            <m:ctrlPr>
+              <w:rPr>
+                <w:rFonts w:ascii="Cambria Math" w:hAnsi="Cambria Math"/>
+                <w:i/>
+              </w:rPr>
+            </m:ctrlPr>
+          </m:den>
+        </m:f>
+        <m:r>
+          <w:rPr>
+            <w:rFonts w:ascii="Cambria Math" w:hAnsi="Cambria Math"/>
+          </w:rPr>
+          <m:t>=1</m:t>
+        </m:r>
+      </m:oMath>
+      <w:r>
+        <w:t>.</w:t>
+      </w:r>
+    </w:p>
+    <w:p/>
+    <w:p/>
+    <w:p>
+      <w:r>
+        <w:t>Solve for k</w:t>
+      </w:r>
+      <w:r>
+        <w:rPr>
+          <w:vertAlign w:val="subscript"/>
+        </w:rPr>
+        <w:t>1</w:t>
+      </w:r>
+      <w:r>
+        <w:t>:</w:t>
+      </w:r>
+    </w:p>
+    <w:p/>
+    <w:p>
+      <m:oMath>
+        <m:sSub>
+          <m:sSubPr>
+            <m:ctrlPr>
+              <w:rPr>
+                <w:rFonts w:ascii="Cambria Math" w:hAnsi="Cambria Math"/>
+                <w:i/>
+              </w:rPr>
+            </m:ctrlPr>
+          </m:sSubPr>
+          <m:e>
+            <m:r>
+              <w:rPr>
+                <w:rFonts w:ascii="Cambria Math" w:hAnsi="Cambria Math"/>
+              </w:rPr>
+              <m:t>k</m:t>
+            </m:r>
+          </m:e>
+          <m:sub>
+            <m:r>
+              <w:rPr>
+                <w:rFonts w:ascii="Cambria Math" w:hAnsi="Cambria Math"/>
+              </w:rPr>
+              <m:t>1</m:t>
+            </m:r>
+          </m:sub>
+        </m:sSub>
+        <m:r>
+          <w:rPr>
+            <w:rFonts w:ascii="Cambria Math" w:hAnsi="Cambria Math"/>
+          </w:rPr>
+          <m:t>=</m:t>
+        </m:r>
+        <m:f>
+          <m:fPr>
+            <m:ctrlPr>
+              <w:rPr>
+                <w:rFonts w:ascii="Cambria Math" w:hAnsi="Cambria Math"/>
+              </w:rPr>
+            </m:ctrlPr>
+          </m:fPr>
+          <m:num>
+            <m:d>
+              <m:dPr>
+                <m:begChr m:val="|"/>
+                <m:endChr m:val="|"/>
+                <m:ctrlPr>
+                  <w:rPr>
+                    <w:rFonts w:ascii="Cambria Math" w:hAnsi="Cambria Math"/>
+                    <w:i/>
+                  </w:rPr>
+                </m:ctrlPr>
+              </m:dPr>
+              <m:e>
+                <m:r>
+                  <w:rPr>
+                    <w:rFonts w:ascii="Cambria Math" w:hAnsi="Cambria Math"/>
+                  </w:rPr>
+                  <m:t>D</m:t>
+                </m:r>
+                <m:d>
+                  <m:dPr>
+                    <m:ctrlPr>
+                      <w:rPr>
+                        <w:rFonts w:ascii="Cambria Math" w:hAnsi="Cambria Math"/>
+                        <w:i/>
+                      </w:rPr>
+                    </m:ctrlPr>
+                  </m:dPr>
+                  <m:e>
+                    <m:r>
+                      <w:rPr>
+                        <w:rFonts w:ascii="Cambria Math" w:hAnsi="Cambria Math"/>
+                      </w:rPr>
+                      <m:t>j</m:t>
+                    </m:r>
+                    <m:r>
+                      <m:rPr>
+                        <m:sty m:val="p"/>
+                      </m:rPr>
+                      <w:rPr>
+                        <w:rFonts w:ascii="Cambria Math" w:hAnsi="Cambria Math"/>
+                      </w:rPr>
+                      <m:t>ω</m:t>
+                    </m:r>
+                  </m:e>
+                </m:d>
+              </m:e>
+            </m:d>
+            <m:ctrlPr>
+              <w:rPr>
+                <w:rFonts w:ascii="Cambria Math" w:hAnsi="Cambria Math"/>
+                <w:i/>
+              </w:rPr>
+            </m:ctrlPr>
+          </m:num>
+          <m:den>
+            <m:r>
+              <w:rPr>
+                <w:rFonts w:ascii="Cambria Math" w:hAnsi="Cambria Math"/>
+              </w:rPr>
+              <m:t>2</m:t>
+            </m:r>
+            <m:ctrlPr>
+              <w:rPr>
+                <w:rFonts w:ascii="Cambria Math" w:hAnsi="Cambria Math"/>
+                <w:i/>
+              </w:rPr>
+            </m:ctrlPr>
+          </m:den>
+        </m:f>
+      </m:oMath>
+      <w:r>
+        <w:t>.</w:t>
+      </w:r>
+    </w:p>
+    <w:p>
+      <w:pPr>
+        <w:rPr>
+          <w:lang w:val="en-US"/>
+        </w:rPr>
+      </w:pPr>
+    </w:p>
+    <w:p>
+      <w:pPr>
+        <w:rPr>
+          <w:lang w:val="en-US"/>
+        </w:rPr>
+      </w:pPr>
+    </w:p>
+    <w:p>
+      <w:r>
+        <w:t xml:space="preserve">Marginal stability occurs at a critical frequency </w:t>
+      </w:r>
+      <m:oMath>
+        <m:sSub>
+          <m:sSubPr>
+            <m:ctrlPr>
+              <w:rPr>
+                <w:rFonts w:ascii="Cambria Math" w:hAnsi="Cambria Math"/>
+                <w:i/>
+              </w:rPr>
+            </m:ctrlPr>
+          </m:sSubPr>
+          <m:e>
+            <m:r>
+              <m:rPr>
+                <m:sty m:val="p"/>
+              </m:rPr>
+              <w:rPr>
+                <w:rFonts w:ascii="Cambria Math" w:hAnsi="Cambria Math"/>
+              </w:rPr>
+              <m:t>ω</m:t>
+            </m:r>
+            <m:ctrlPr>
+              <w:rPr>
+                <w:rFonts w:ascii="Cambria Math" w:hAnsi="Cambria Math"/>
+              </w:rPr>
+            </m:ctrlPr>
+          </m:e>
+          <m:sub>
+            <m:r>
+              <w:rPr>
+                <w:rFonts w:ascii="Cambria Math" w:hAnsi="Cambria Math"/>
+              </w:rPr>
+              <m:t>c</m:t>
+            </m:r>
+          </m:sub>
+        </m:sSub>
+      </m:oMath>
+      <w:r>
+        <w:t xml:space="preserve">. Numerically solve for </w:t>
+      </w:r>
+      <m:oMath>
+        <m:sSub>
+          <m:sSubPr>
+            <m:ctrlPr>
+              <w:rPr>
+                <w:rFonts w:ascii="Cambria Math" w:eastAsiaTheme="minorEastAsia" w:hAnsi="Cambria Math"/>
+                <w:i/>
+              </w:rPr>
+            </m:ctrlPr>
+          </m:sSubPr>
+          <m:e>
+            <m:r>
+              <m:rPr>
+                <m:sty m:val="p"/>
+              </m:rPr>
+              <w:rPr>
+                <w:rFonts w:ascii="Cambria Math" w:eastAsiaTheme="minorEastAsia" w:hAnsi="Cambria Math"/>
+              </w:rPr>
+              <m:t>ω</m:t>
+            </m:r>
+            <m:ctrlPr>
+              <w:rPr>
+                <w:rFonts w:ascii="Cambria Math" w:eastAsiaTheme="minorEastAsia" w:hAnsi="Cambria Math"/>
+              </w:rPr>
+            </m:ctrlPr>
+          </m:e>
+          <m:sub>
+            <m:r>
+              <w:rPr>
+                <w:rFonts w:ascii="Cambria Math" w:eastAsiaTheme="minorEastAsia" w:hAnsi="Cambria Math"/>
+              </w:rPr>
+              <m:t>c</m:t>
+            </m:r>
+          </m:sub>
+        </m:sSub>
+      </m:oMath>
+      <w:r>
+        <w:t xml:space="preserve"> by evaluating the phase and ensuring the Nyquist plot passes through -1 (where the phase is </w:t>
+      </w:r>
+      <m:oMath>
+        <m:r>
+          <w:rPr>
+            <w:rFonts w:ascii="Cambria Math" w:hAnsi="Cambria Math"/>
+          </w:rPr>
+          <m:t>-</m:t>
+        </m:r>
+        <m:sSup>
+          <m:sSupPr>
+            <m:ctrlPr>
+              <w:rPr>
+                <w:rFonts w:ascii="Cambria Math" w:hAnsi="Cambria Math"/>
+                <w:i/>
+              </w:rPr>
+            </m:ctrlPr>
+          </m:sSupPr>
+          <m:e>
+            <m:r>
+              <w:rPr>
+                <w:rFonts w:ascii="Cambria Math" w:hAnsi="Cambria Math"/>
+              </w:rPr>
+              <m:t>180</m:t>
+            </m:r>
+          </m:e>
+          <m:sup>
+            <m:r>
+              <m:rPr>
+                <m:sty m:val="p"/>
+              </m:rPr>
+              <w:rPr>
+                <w:rFonts w:ascii="Cambria Math" w:hAnsi="Cambria Math"/>
+              </w:rPr>
+              <m:t>∘</m:t>
+            </m:r>
+          </m:sup>
+        </m:sSup>
+      </m:oMath>
+      <w:r>
+        <w:t>).</w:t>
+      </w:r>
+    </w:p>
+    <w:p>
+      <w:pPr>
+        <w:rPr>
+          <w:lang w:val="en-US"/>
+        </w:rPr>
+      </w:pPr>
+    </w:p>
+    <w:p>
+      <w:r>
+        <w:rPr>
+          <w:lang w:val="en-US"/>
+        </w:rPr>
+        <w:t xml:space="preserve">So as the result, </w:t>
+      </w:r>
+      <w:r>
+        <w:rPr>
+          <w:b/>
+          <w:bCs/>
+        </w:rPr>
+        <w:t xml:space="preserve">the system is marginally stable at </w:t>
+      </w:r>
+      <m:oMath>
+        <m:sSub>
+          <m:sSubPr>
+            <m:ctrlPr>
+              <w:rPr>
+                <w:rFonts w:ascii="Cambria Math" w:hAnsi="Cambria Math"/>
+                <w:i/>
+              </w:rPr>
+            </m:ctrlPr>
+          </m:sSubPr>
+          <m:e>
+            <m:r>
+              <w:rPr>
+                <w:rFonts w:ascii="Cambria Math" w:hAnsi="Cambria Math"/>
+              </w:rPr>
+              <m:t>k</m:t>
+            </m:r>
+          </m:e>
+          <m:sub>
+            <m:r>
+              <w:rPr>
+                <w:rFonts w:ascii="Cambria Math" w:hAnsi="Cambria Math"/>
+              </w:rPr>
+              <m:t>1</m:t>
+            </m:r>
+          </m:sub>
+        </m:sSub>
+        <m:r>
+          <m:rPr>
+            <m:sty m:val="p"/>
+          </m:rPr>
+          <w:rPr>
+            <w:rFonts w:ascii="Cambria Math" w:hAnsi="Cambria Math"/>
+          </w:rPr>
+          <m:t>≈</m:t>
+        </m:r>
+        <m:r>
+          <w:rPr>
+            <w:rFonts w:ascii="Cambria Math" w:hAnsi="Cambria Math"/>
+          </w:rPr>
+          <m:t>8.6</m:t>
+        </m:r>
+      </m:oMath>
+      <w:r>
+        <w:rPr>
+          <w:b/>
+          <w:bCs/>
+        </w:rPr>
+        <w:t>.</w:t>
+      </w:r>
+    </w:p>
+    <w:p>
+      <w:pPr>
+        <w:rPr>
+          <w:lang w:val="en-US"/>
+        </w:rPr>
+      </w:pPr>
+    </w:p>
+    <w:p>
+      <w:pPr>
+        <w:rPr>
+          <w:lang w:val="en-US"/>
+        </w:rPr>
+      </w:pPr>
+    </w:p>
+    <w:p>
+      <w:pPr>
+        <w:pStyle w:val="Heading1"/>
+        <w:rPr>
+          <w:lang w:val="en-US"/>
+        </w:rPr>
+      </w:pPr>
+      <w:r>
+        <w:rPr>
+          <w:lang w:val="en-US"/>
+        </w:rPr>
+        <w:t>Task 4</w:t>
+      </w:r>
+    </w:p>
+    <w:p>
+      <w:r>
+        <w:t>The stability of the closed-loop system is analyzed using the Nyquist criterion by examining the Nyquist plot of the open-loop transfer function  L(s) :</w:t>
+      </w:r>
+    </w:p>
+    <w:p/>
+    <w:p>
+      <w:pPr>
+        <w:jc w:val="center"/>
+      </w:pPr>
+      <m:oMath>
+        <m:r>
+          <w:rPr>
+            <w:rFonts w:ascii="Cambria Math" w:hAnsi="Cambria Math"/>
+          </w:rPr>
+          <m:t>L</m:t>
+        </m:r>
+        <m:d>
+          <m:dPr>
+            <m:ctrlPr>
+              <w:rPr>
+                <w:rFonts w:ascii="Cambria Math" w:hAnsi="Cambria Math"/>
+                <w:i/>
+              </w:rPr>
+            </m:ctrlPr>
+          </m:dPr>
+          <m:e>
+            <m:r>
+              <w:rPr>
+                <w:rFonts w:ascii="Cambria Math" w:hAnsi="Cambria Math"/>
+              </w:rPr>
+              <m:t>s</m:t>
+            </m:r>
+          </m:e>
+        </m:d>
+        <m:r>
+          <w:rPr>
+            <w:rFonts w:ascii="Cambria Math" w:hAnsi="Cambria Math"/>
+          </w:rPr>
+          <m:t>=</m:t>
+        </m:r>
+        <m:f>
+          <m:fPr>
+            <m:ctrlPr>
+              <w:rPr>
+                <w:rFonts w:ascii="Cambria Math" w:hAnsi="Cambria Math"/>
+              </w:rPr>
+            </m:ctrlPr>
+          </m:fPr>
+          <m:num>
+            <m:r>
+              <w:rPr>
+                <w:rFonts w:ascii="Cambria Math" w:hAnsi="Cambria Math"/>
+              </w:rPr>
+              <m:t>10</m:t>
+            </m:r>
+            <m:d>
+              <m:dPr>
+                <m:ctrlPr>
+                  <w:rPr>
+                    <w:rFonts w:ascii="Cambria Math" w:hAnsi="Cambria Math"/>
+                    <w:i/>
+                  </w:rPr>
+                </m:ctrlPr>
+              </m:dPr>
+              <m:e>
+                <m:r>
+                  <w:rPr>
+                    <w:rFonts w:ascii="Cambria Math" w:hAnsi="Cambria Math"/>
+                  </w:rPr>
+                  <m:t>0.4s+1</m:t>
+                </m:r>
+              </m:e>
+            </m:d>
+            <m:ctrlPr>
+              <w:rPr>
+                <w:rFonts w:ascii="Cambria Math" w:hAnsi="Cambria Math"/>
+                <w:i/>
+              </w:rPr>
+            </m:ctrlPr>
+          </m:num>
+          <m:den>
+            <m:r>
+              <w:rPr>
+                <w:rFonts w:ascii="Cambria Math" w:hAnsi="Cambria Math"/>
+              </w:rPr>
+              <m:t>s</m:t>
+            </m:r>
+            <m:d>
+              <m:dPr>
+                <m:ctrlPr>
+                  <w:rPr>
+                    <w:rFonts w:ascii="Cambria Math" w:hAnsi="Cambria Math"/>
+                    <w:i/>
+                  </w:rPr>
+                </m:ctrlPr>
+              </m:dPr>
+              <m:e>
+                <m:r>
+                  <w:rPr>
+                    <w:rFonts w:ascii="Cambria Math" w:hAnsi="Cambria Math"/>
+                  </w:rPr>
+                  <m:t>s-1</m:t>
+                </m:r>
+              </m:e>
+            </m:d>
+            <m:d>
+              <m:dPr>
+                <m:ctrlPr>
+                  <w:rPr>
+                    <w:rFonts w:ascii="Cambria Math" w:hAnsi="Cambria Math"/>
+                    <w:i/>
+                  </w:rPr>
+                </m:ctrlPr>
+              </m:dPr>
+              <m:e>
+                <m:r>
+                  <w:rPr>
+                    <w:rFonts w:ascii="Cambria Math" w:hAnsi="Cambria Math"/>
+                  </w:rPr>
+                  <m:t>0.02s+1</m:t>
+                </m:r>
+              </m:e>
+            </m:d>
+            <m:d>
+              <m:dPr>
+                <m:ctrlPr>
+                  <w:rPr>
+                    <w:rFonts w:ascii="Cambria Math" w:hAnsi="Cambria Math"/>
+                    <w:i/>
+                  </w:rPr>
+                </m:ctrlPr>
+              </m:dPr>
+              <m:e>
+                <m:r>
+                  <w:rPr>
+                    <w:rFonts w:ascii="Cambria Math" w:hAnsi="Cambria Math"/>
+                  </w:rPr>
+                  <m:t>0.002</m:t>
+                </m:r>
+                <m:sSup>
+                  <m:sSupPr>
+                    <m:ctrlPr>
+                      <w:rPr>
+                        <w:rFonts w:ascii="Cambria Math" w:hAnsi="Cambria Math"/>
+                        <w:i/>
+                      </w:rPr>
+                    </m:ctrlPr>
+                  </m:sSupPr>
+                  <m:e>
+                    <m:r>
+                      <w:rPr>
+                        <w:rFonts w:ascii="Cambria Math" w:hAnsi="Cambria Math"/>
+                      </w:rPr>
+                      <m:t>s</m:t>
+                    </m:r>
+                  </m:e>
+                  <m:sup>
+                    <m:r>
+                      <w:rPr>
+                        <w:rFonts w:ascii="Cambria Math" w:hAnsi="Cambria Math"/>
+                      </w:rPr>
+                      <m:t>2</m:t>
+                    </m:r>
+                  </m:sup>
+                </m:sSup>
+                <m:r>
+                  <w:rPr>
+                    <w:rFonts w:ascii="Cambria Math" w:hAnsi="Cambria Math"/>
+                  </w:rPr>
+                  <m:t>+0.09s+1</m:t>
+                </m:r>
+              </m:e>
+            </m:d>
+            <m:ctrlPr>
+              <w:rPr>
+                <w:rFonts w:ascii="Cambria Math" w:hAnsi="Cambria Math"/>
+                <w:i/>
+              </w:rPr>
+            </m:ctrlPr>
+          </m:den>
+        </m:f>
+      </m:oMath>
+      <w:r>
+        <w:t>.</w:t>
+      </w:r>
+    </w:p>
+    <w:p/>
+    <w:p>
+      <w:r>
+        <w:tab/>
+        <w:t>•</w:t>
+      </w:r>
+      <w:r>
+        <w:tab/>
+        <w:t>Determine encirclements of the -1 point in the Nyquist plot.</w:t>
+      </w:r>
+    </w:p>
+    <w:p>
+      <w:r>
+        <w:tab/>
+        <w:t>•</w:t>
+      </w:r>
+      <w:r>
+        <w:tab/>
+        <w:t>Use  N = Z - P , where  P = 1  (one pole in the right-half plane) to calculate  Z , the number of right-half-plane poles in the closed-loop system.</w:t>
+      </w:r>
     </w:p>
     <w:p>
       <w:r>
@@ -1057,41 +3529,430 @@
       </w:r>
       <w:r>
         <w:tab/>
-        <w:t>Use the Nyquist stability criterion to check whether the closed-loop system is stable (by analyzing the encirclement of the -1 point in the Nyquist plot).</w:t>
-      </w:r>
-    </w:p>
-    <w:p/>
-    <w:p>
+      </w:r>
       <w:r>
         <w:rPr>
           <w:b/>
           <w:bCs/>
         </w:rPr>
-        <w:t>Part (b): Marginal stability</w:t>
+        <w:t>Step Response Verification</w:t>
+      </w:r>
+      <w:r>
+        <w:t>:</w:t>
+      </w:r>
+    </w:p>
+    <w:p>
+      <w:r>
+        <w:t>The closed-loop transfer function is:</w:t>
       </w:r>
     </w:p>
     <w:p/>
     <w:p>
-      <w:r>
-        <w:t>Marginal stability occurs when the Nyquist plot passes through -1 on the real axis, meaning:</w:t>
+      <w:pPr>
+        <w:jc w:val="center"/>
+      </w:pPr>
+      <m:oMath>
+        <m:r>
+          <w:rPr>
+            <w:rFonts w:ascii="Cambria Math" w:hAnsi="Cambria Math"/>
+          </w:rPr>
+          <m:t>T</m:t>
+        </m:r>
+        <m:d>
+          <m:dPr>
+            <m:ctrlPr>
+              <w:rPr>
+                <w:rFonts w:ascii="Cambria Math" w:hAnsi="Cambria Math"/>
+                <w:i/>
+              </w:rPr>
+            </m:ctrlPr>
+          </m:dPr>
+          <m:e>
+            <m:r>
+              <w:rPr>
+                <w:rFonts w:ascii="Cambria Math" w:hAnsi="Cambria Math"/>
+              </w:rPr>
+              <m:t>s</m:t>
+            </m:r>
+          </m:e>
+        </m:d>
+        <m:r>
+          <w:rPr>
+            <w:rFonts w:ascii="Cambria Math" w:hAnsi="Cambria Math"/>
+          </w:rPr>
+          <m:t>=</m:t>
+        </m:r>
+        <m:f>
+          <m:fPr>
+            <m:ctrlPr>
+              <w:rPr>
+                <w:rFonts w:ascii="Cambria Math" w:hAnsi="Cambria Math"/>
+              </w:rPr>
+            </m:ctrlPr>
+          </m:fPr>
+          <m:num>
+            <m:r>
+              <w:rPr>
+                <w:rFonts w:ascii="Cambria Math" w:hAnsi="Cambria Math"/>
+              </w:rPr>
+              <m:t>L</m:t>
+            </m:r>
+            <m:d>
+              <m:dPr>
+                <m:ctrlPr>
+                  <w:rPr>
+                    <w:rFonts w:ascii="Cambria Math" w:hAnsi="Cambria Math"/>
+                    <w:i/>
+                  </w:rPr>
+                </m:ctrlPr>
+              </m:dPr>
+              <m:e>
+                <m:r>
+                  <w:rPr>
+                    <w:rFonts w:ascii="Cambria Math" w:hAnsi="Cambria Math"/>
+                  </w:rPr>
+                  <m:t>s</m:t>
+                </m:r>
+              </m:e>
+            </m:d>
+            <m:ctrlPr>
+              <w:rPr>
+                <w:rFonts w:ascii="Cambria Math" w:hAnsi="Cambria Math"/>
+                <w:i/>
+              </w:rPr>
+            </m:ctrlPr>
+          </m:num>
+          <m:den>
+            <m:r>
+              <w:rPr>
+                <w:rFonts w:ascii="Cambria Math" w:hAnsi="Cambria Math"/>
+              </w:rPr>
+              <m:t>1+L</m:t>
+            </m:r>
+            <m:d>
+              <m:dPr>
+                <m:ctrlPr>
+                  <w:rPr>
+                    <w:rFonts w:ascii="Cambria Math" w:hAnsi="Cambria Math"/>
+                    <w:i/>
+                  </w:rPr>
+                </m:ctrlPr>
+              </m:dPr>
+              <m:e>
+                <m:r>
+                  <w:rPr>
+                    <w:rFonts w:ascii="Cambria Math" w:hAnsi="Cambria Math"/>
+                  </w:rPr>
+                  <m:t>s</m:t>
+                </m:r>
+              </m:e>
+            </m:d>
+            <m:ctrlPr>
+              <w:rPr>
+                <w:rFonts w:ascii="Cambria Math" w:hAnsi="Cambria Math"/>
+                <w:i/>
+              </w:rPr>
+            </m:ctrlPr>
+          </m:den>
+        </m:f>
+      </m:oMath>
+      <w:r>
+        <w:t>.</w:t>
+      </w:r>
+    </w:p>
+    <w:p>
+      <w:pPr>
+        <w:rPr>
+          <w:lang w:val="en-US"/>
+        </w:rPr>
+      </w:pPr>
+    </w:p>
+    <w:p>
+      <w:pPr>
+        <w:pStyle w:val="Heading1"/>
+        <w:rPr>
+          <w:lang w:val="en-US"/>
+        </w:rPr>
+      </w:pPr>
+      <w:r>
+        <w:rPr>
+          <w:lang w:val="en-US"/>
+        </w:rPr>
+        <w:t>Task 5</w:t>
+      </w:r>
+    </w:p>
+    <w:p>
+      <w:r>
+        <w:t xml:space="preserve">The open-loop transfer function includes a time delay </w:t>
+      </w:r>
+      <m:oMath>
+        <m:sSup>
+          <m:sSupPr>
+            <m:ctrlPr>
+              <w:rPr>
+                <w:rFonts w:ascii="Cambria Math" w:hAnsi="Cambria Math"/>
+                <w:i/>
+                <w:iCs/>
+              </w:rPr>
+            </m:ctrlPr>
+          </m:sSupPr>
+          <m:e>
+            <m:r>
+              <w:rPr>
+                <w:rFonts w:ascii="Cambria Math" w:hAnsi="Cambria Math"/>
+              </w:rPr>
+              <m:t>e</m:t>
+            </m:r>
+          </m:e>
+          <m:sup>
+            <m:r>
+              <w:rPr>
+                <w:rFonts w:ascii="Cambria Math" w:hAnsi="Cambria Math"/>
+              </w:rPr>
+              <m:t>-</m:t>
+            </m:r>
+            <m:r>
+              <m:rPr>
+                <m:sty m:val="p"/>
+              </m:rPr>
+              <w:rPr>
+                <w:rFonts w:ascii="Cambria Math" w:hAnsi="Cambria Math"/>
+              </w:rPr>
+              <m:t>τ</m:t>
+            </m:r>
+            <m:r>
+              <w:rPr>
+                <w:rFonts w:ascii="Cambria Math" w:hAnsi="Cambria Math"/>
+              </w:rPr>
+              <m:t>s</m:t>
+            </m:r>
+          </m:sup>
+        </m:sSup>
+      </m:oMath>
+      <w:r>
+        <w:t>, which affects stability. The Nyquist plot changes as \tau increases, causing potential encirclements of the -1 point.</w:t>
+      </w:r>
+    </w:p>
+    <w:p>
+      <w:r>
+        <w:tab/>
+        <w:t>1.</w:t>
+      </w:r>
+      <w:r>
+        <w:tab/>
+      </w:r>
+      <w:r>
+        <w:rPr>
+          <w:b/>
+          <w:bCs/>
+        </w:rPr>
+        <w:t>Transfer Function</w:t>
+      </w:r>
+      <w:r>
+        <w:t>:</w:t>
       </w:r>
     </w:p>
     <w:p/>
     <w:p>
-      <w:r>
-        <w:t>|G(s)H(s)| = 1 \quad \text{at some frequency}.</w:t>
-      </w:r>
+      <m:oMathPara>
+        <m:oMath>
+          <m:r>
+            <w:rPr>
+              <w:rFonts w:ascii="Cambria Math" w:hAnsi="Cambria Math"/>
+            </w:rPr>
+            <m:t>W</m:t>
+          </m:r>
+          <m:d>
+            <m:dPr>
+              <m:ctrlPr>
+                <w:rPr>
+                  <w:rFonts w:ascii="Cambria Math" w:hAnsi="Cambria Math"/>
+                  <w:i/>
+                </w:rPr>
+              </m:ctrlPr>
+            </m:dPr>
+            <m:e>
+              <m:r>
+                <w:rPr>
+                  <w:rFonts w:ascii="Cambria Math" w:hAnsi="Cambria Math"/>
+                </w:rPr>
+                <m:t>s</m:t>
+              </m:r>
+            </m:e>
+          </m:d>
+          <m:r>
+            <w:rPr>
+              <w:rFonts w:ascii="Cambria Math" w:hAnsi="Cambria Math"/>
+            </w:rPr>
+            <m:t>=</m:t>
+          </m:r>
+          <m:f>
+            <m:fPr>
+              <m:ctrlPr>
+                <w:rPr>
+                  <w:rFonts w:ascii="Cambria Math" w:hAnsi="Cambria Math"/>
+                </w:rPr>
+              </m:ctrlPr>
+            </m:fPr>
+            <m:num>
+              <m:r>
+                <w:rPr>
+                  <w:rFonts w:ascii="Cambria Math" w:hAnsi="Cambria Math"/>
+                </w:rPr>
+                <m:t>8</m:t>
+              </m:r>
+              <m:sSup>
+                <m:sSupPr>
+                  <m:ctrlPr>
+                    <w:rPr>
+                      <w:rFonts w:ascii="Cambria Math" w:hAnsi="Cambria Math"/>
+                      <w:i/>
+                    </w:rPr>
+                  </m:ctrlPr>
+                </m:sSupPr>
+                <m:e>
+                  <m:r>
+                    <w:rPr>
+                      <w:rFonts w:ascii="Cambria Math" w:hAnsi="Cambria Math"/>
+                    </w:rPr>
+                    <m:t>e</m:t>
+                  </m:r>
+                </m:e>
+                <m:sup>
+                  <m:r>
+                    <w:rPr>
+                      <w:rFonts w:ascii="Cambria Math" w:hAnsi="Cambria Math"/>
+                    </w:rPr>
+                    <m:t>-</m:t>
+                  </m:r>
+                  <m:r>
+                    <m:rPr>
+                      <m:sty m:val="p"/>
+                    </m:rPr>
+                    <w:rPr>
+                      <w:rFonts w:ascii="Cambria Math" w:hAnsi="Cambria Math"/>
+                    </w:rPr>
+                    <m:t>τ</m:t>
+                  </m:r>
+                  <m:r>
+                    <w:rPr>
+                      <w:rFonts w:ascii="Cambria Math" w:hAnsi="Cambria Math"/>
+                    </w:rPr>
+                    <m:t>s</m:t>
+                  </m:r>
+                </m:sup>
+              </m:sSup>
+              <m:ctrlPr>
+                <w:rPr>
+                  <w:rFonts w:ascii="Cambria Math" w:hAnsi="Cambria Math"/>
+                  <w:i/>
+                </w:rPr>
+              </m:ctrlPr>
+            </m:num>
+            <m:den>
+              <m:r>
+                <w:rPr>
+                  <w:rFonts w:ascii="Cambria Math" w:hAnsi="Cambria Math"/>
+                </w:rPr>
+                <m:t>2</m:t>
+              </m:r>
+              <m:sSup>
+                <m:sSupPr>
+                  <m:ctrlPr>
+                    <w:rPr>
+                      <w:rFonts w:ascii="Cambria Math" w:hAnsi="Cambria Math"/>
+                      <w:i/>
+                    </w:rPr>
+                  </m:ctrlPr>
+                </m:sSupPr>
+                <m:e>
+                  <m:r>
+                    <w:rPr>
+                      <w:rFonts w:ascii="Cambria Math" w:hAnsi="Cambria Math"/>
+                    </w:rPr>
+                    <m:t>s</m:t>
+                  </m:r>
+                </m:e>
+                <m:sup>
+                  <m:r>
+                    <w:rPr>
+                      <w:rFonts w:ascii="Cambria Math" w:hAnsi="Cambria Math"/>
+                    </w:rPr>
+                    <m:t>2</m:t>
+                  </m:r>
+                </m:sup>
+              </m:sSup>
+              <m:r>
+                <w:rPr>
+                  <w:rFonts w:ascii="Cambria Math" w:hAnsi="Cambria Math"/>
+                </w:rPr>
+                <m:t>+3s+1</m:t>
+              </m:r>
+              <m:ctrlPr>
+                <w:rPr>
+                  <w:rFonts w:ascii="Cambria Math" w:hAnsi="Cambria Math"/>
+                  <w:i/>
+                </w:rPr>
+              </m:ctrlPr>
+            </m:den>
+          </m:f>
+          <m:r>
+            <w:rPr>
+              <w:rFonts w:ascii="Cambria Math" w:hAnsi="Cambria Math"/>
+            </w:rPr>
+            <m:t>.</m:t>
+          </m:r>
+        </m:oMath>
+      </m:oMathPara>
     </w:p>
     <w:p/>
     <w:p>
       <w:r>
-        <w:t>Solve for  k_1  such that the magnitude condition is satisfied:</w:t>
-      </w:r>
-    </w:p>
-    <w:p/>
-    <w:p>
-      <w:r>
-        <w:t>\left| \frac{2k_1}{(0.01j\omega + 1) \cdot j\omega \cdot (0.0004(j\omega)^2 + 0.008j\omega + 1)} \right| = 1.</w:t>
+        <w:tab/>
+        <w:t>2.</w:t>
+      </w:r>
+      <w:r>
+        <w:tab/>
+      </w:r>
+      <w:r>
+        <w:rPr>
+          <w:b/>
+          <w:bCs/>
+        </w:rPr>
+        <w:t>Nyquist Criterion</w:t>
+      </w:r>
+      <w:r>
+        <w:t>:</w:t>
+      </w:r>
+    </w:p>
+    <w:p>
+      <w:r>
+        <w:tab/>
+        <w:t>•</w:t>
+      </w:r>
+      <w:r>
+        <w:tab/>
+        <w:t>Plot the Nyquist plot for each \tau value.</w:t>
+      </w:r>
+    </w:p>
+    <w:p>
+      <w:r>
+        <w:tab/>
+        <w:t>•</w:t>
+      </w:r>
+      <w:r>
+        <w:tab/>
+        <w:t>Determine if the -1 point is encircled.</w:t>
+      </w:r>
+    </w:p>
+    <w:p>
+      <w:r>
+        <w:tab/>
+        <w:t>•</w:t>
+      </w:r>
+      <w:r>
+        <w:tab/>
+        <w:t>Stability is determined using N = Z - P, where P = 0 (no open-loop right-half-plane poles).</w:t>
       </w:r>
     </w:p>
     <w:p>

</xml_diff>